<commit_message>
update layout of project
</commit_message>
<xml_diff>
--- a/src/utils/Bi Nguyen, Resume.docx
+++ b/src/utils/Bi Nguyen, Resume.docx
@@ -2385,6 +2385,12 @@
         <w:rPr>
           <w:rFonts w:ascii="Times New Roman" w:hAnsi="Times New Roman" w:cs="Times New Roman"/>
         </w:rPr>
+        <w:t xml:space="preserve">  </w:t>
+      </w:r>
+      <w:r>
+        <w:rPr>
+          <w:rFonts w:ascii="Times New Roman" w:hAnsi="Times New Roman" w:cs="Times New Roman"/>
+        </w:rPr>
         <w:t>Computer Architecture</w:t>
       </w:r>
     </w:p>
@@ -2539,7 +2545,7 @@
         <v:path o:extrusionok="f" gradientshapeok="t" o:connecttype="rect"/>
         <o:lock v:ext="edit" aspectratio="t"/>
       </v:shapetype>
-      <v:shape id="_x0000_i1095" type="#_x0000_t75" alt="Icon&#10;&#10;Description automatically generated" style="width:269.3pt;height:269.3pt;visibility:visible;mso-wrap-style:square" o:bullet="t">
+      <v:shape id="_x0000_i1097" type="#_x0000_t75" alt="Icon&#10;&#10;Description automatically generated" style="width:269.3pt;height:269.3pt;visibility:visible;mso-wrap-style:square" o:bullet="t">
         <v:imagedata r:id="rId1" o:title="Icon&#10;&#10;Description automatically generated"/>
       </v:shape>
     </w:pict>

</xml_diff>